<commit_message>
Criação do botão de paginação
</commit_message>
<xml_diff>
--- a/Anotacoes_modulo_2.docx
+++ b/Anotacoes_modulo_2.docx
@@ -303,25 +303,7 @@
           <w:sz w:val="24"/>
           <w:szCs w:val="24"/>
         </w:rPr>
-        <w:t xml:space="preserve"> -g http-</w:t>
-      </w:r>
-      <w:proofErr w:type="gramStart"/>
-      <w:r>
-        <w:rPr>
-          <w:rFonts w:ascii="Verdana" w:hAnsi="Verdana"/>
-          <w:sz w:val="24"/>
-          <w:szCs w:val="24"/>
-        </w:rPr>
-        <w:t>server</w:t>
-      </w:r>
-      <w:proofErr w:type="gramEnd"/>
-      <w:r>
-        <w:rPr>
-          <w:rFonts w:ascii="Verdana" w:hAnsi="Verdana"/>
-          <w:sz w:val="24"/>
-          <w:szCs w:val="24"/>
-        </w:rPr>
-        <w:t>.</w:t>
+        <w:t xml:space="preserve"> -g http-server.</w:t>
       </w:r>
     </w:p>
     <w:p>
@@ -342,7 +324,6 @@
         <w:t xml:space="preserve">Quando estamos trabalhando com </w:t>
       </w:r>
       <w:proofErr w:type="spellStart"/>
-      <w:proofErr w:type="gramStart"/>
       <w:r>
         <w:rPr>
           <w:rFonts w:ascii="Verdana" w:hAnsi="Verdana"/>
@@ -352,7 +333,6 @@
         <w:t>paginas</w:t>
       </w:r>
       <w:proofErr w:type="spellEnd"/>
-      <w:proofErr w:type="gramEnd"/>
       <w:r>
         <w:rPr>
           <w:rFonts w:ascii="Verdana" w:hAnsi="Verdana"/>
@@ -377,25 +357,7 @@
           <w:sz w:val="24"/>
           <w:szCs w:val="24"/>
         </w:rPr>
-        <w:t>Para abrir o servidor http: http-</w:t>
-      </w:r>
-      <w:proofErr w:type="gramStart"/>
-      <w:r>
-        <w:rPr>
-          <w:rFonts w:ascii="Verdana" w:hAnsi="Verdana"/>
-          <w:sz w:val="24"/>
-          <w:szCs w:val="24"/>
-        </w:rPr>
-        <w:t>server .</w:t>
-      </w:r>
-      <w:proofErr w:type="gramEnd"/>
-      <w:r>
-        <w:rPr>
-          <w:rFonts w:ascii="Verdana" w:hAnsi="Verdana"/>
-          <w:sz w:val="24"/>
-          <w:szCs w:val="24"/>
-        </w:rPr>
-        <w:t>/</w:t>
+        <w:t>Para abrir o servidor http: http-server ./</w:t>
       </w:r>
     </w:p>
     <w:p>
@@ -548,25 +510,7 @@
           <w:sz w:val="24"/>
           <w:szCs w:val="24"/>
         </w:rPr>
-        <w:t xml:space="preserve">O http </w:t>
-      </w:r>
-      <w:proofErr w:type="gramStart"/>
-      <w:r>
-        <w:rPr>
-          <w:rFonts w:ascii="Verdana" w:hAnsi="Verdana"/>
-          <w:sz w:val="24"/>
-          <w:szCs w:val="24"/>
-        </w:rPr>
-        <w:t>server</w:t>
-      </w:r>
-      <w:proofErr w:type="gramEnd"/>
-      <w:r>
-        <w:rPr>
-          <w:rFonts w:ascii="Verdana" w:hAnsi="Verdana"/>
-          <w:sz w:val="24"/>
-          <w:szCs w:val="24"/>
-        </w:rPr>
-        <w:t xml:space="preserve"> ele identifica qual o arquivo que você está solicitando e devolve o arquivo. Ele mapeia a pasta onde </w:t>
+        <w:t xml:space="preserve">O http server ele identifica qual o arquivo que você está solicitando e devolve o arquivo. Ele mapeia a pasta onde </w:t>
       </w:r>
       <w:proofErr w:type="spellStart"/>
       <w:r>
@@ -792,7 +736,6 @@
         <w:t xml:space="preserve">O javascript é o que </w:t>
       </w:r>
       <w:proofErr w:type="spellStart"/>
-      <w:proofErr w:type="gramStart"/>
       <w:r>
         <w:rPr>
           <w:rFonts w:ascii="Verdana" w:hAnsi="Verdana"/>
@@ -808,16 +751,7 @@
           <w:sz w:val="24"/>
           <w:szCs w:val="24"/>
         </w:rPr>
-        <w:t xml:space="preserve"> comportamento</w:t>
-      </w:r>
-      <w:proofErr w:type="gramEnd"/>
-      <w:r>
-        <w:rPr>
-          <w:rFonts w:ascii="Verdana" w:hAnsi="Verdana"/>
-          <w:sz w:val="24"/>
-          <w:szCs w:val="24"/>
-        </w:rPr>
-        <w:t xml:space="preserve"> para a página.</w:t>
+        <w:t xml:space="preserve"> comportamento para a página.</w:t>
       </w:r>
     </w:p>
     <w:p>
@@ -902,7 +836,6 @@
         </w:rPr>
       </w:pPr>
       <w:proofErr w:type="spellStart"/>
-      <w:proofErr w:type="gramStart"/>
       <w:r>
         <w:rPr>
           <w:rFonts w:ascii="Verdana" w:hAnsi="Verdana"/>
@@ -912,7 +845,6 @@
         <w:t>document.getElementById</w:t>
       </w:r>
       <w:proofErr w:type="spellEnd"/>
-      <w:proofErr w:type="gramEnd"/>
       <w:r>
         <w:rPr>
           <w:rFonts w:ascii="Verdana" w:hAnsi="Verdana"/>
@@ -1004,7 +936,6 @@
         </w:rPr>
       </w:pPr>
       <w:proofErr w:type="spellStart"/>
-      <w:proofErr w:type="gramStart"/>
       <w:r>
         <w:rPr>
           <w:rFonts w:ascii="Verdana" w:hAnsi="Verdana"/>
@@ -1014,7 +945,6 @@
         <w:t>variável.addEventListener</w:t>
       </w:r>
       <w:proofErr w:type="spellEnd"/>
-      <w:proofErr w:type="gramEnd"/>
       <w:r>
         <w:rPr>
           <w:rFonts w:ascii="Verdana" w:hAnsi="Verdana"/>
@@ -4174,7 +4104,6 @@
           <w:szCs w:val="24"/>
         </w:rPr>
       </w:pPr>
-      <w:proofErr w:type="gramStart"/>
       <w:r>
         <w:rPr>
           <w:rFonts w:ascii="Verdana" w:hAnsi="Verdana"/>
@@ -4193,7 +4122,6 @@
         <w:t>then</w:t>
       </w:r>
       <w:proofErr w:type="spellEnd"/>
-      <w:proofErr w:type="gramEnd"/>
       <w:r>
         <w:rPr>
           <w:rFonts w:ascii="Verdana" w:hAnsi="Verdana"/>
@@ -4212,7 +4140,6 @@
           <w:szCs w:val="24"/>
         </w:rPr>
       </w:pPr>
-      <w:proofErr w:type="gramStart"/>
       <w:r>
         <w:rPr>
           <w:rFonts w:ascii="Verdana" w:hAnsi="Verdana"/>
@@ -4221,7 +4148,6 @@
         </w:rPr>
         <w:t>Método .catch</w:t>
       </w:r>
-      <w:proofErr w:type="gramEnd"/>
       <w:r>
         <w:rPr>
           <w:rFonts w:ascii="Verdana" w:hAnsi="Verdana"/>
@@ -4266,7 +4192,6 @@
           <w:szCs w:val="24"/>
         </w:rPr>
       </w:pPr>
-      <w:proofErr w:type="gramStart"/>
       <w:r>
         <w:rPr>
           <w:rFonts w:ascii="Verdana" w:hAnsi="Verdana"/>
@@ -4285,7 +4210,6 @@
         <w:t>finally</w:t>
       </w:r>
       <w:proofErr w:type="spellEnd"/>
-      <w:proofErr w:type="gramEnd"/>
       <w:r>
         <w:rPr>
           <w:rFonts w:ascii="Verdana" w:hAnsi="Verdana"/>
@@ -4372,16 +4296,7 @@
           <w:sz w:val="24"/>
           <w:szCs w:val="24"/>
         </w:rPr>
-        <w:t xml:space="preserve"> é os </w:t>
-      </w:r>
-      <w:proofErr w:type="gramStart"/>
-      <w:r>
-        <w:rPr>
-          <w:rFonts w:ascii="Verdana" w:hAnsi="Verdana"/>
-          <w:sz w:val="24"/>
-          <w:szCs w:val="24"/>
-        </w:rPr>
-        <w:t>métodos .</w:t>
+        <w:t xml:space="preserve"> é os métodos .</w:t>
       </w:r>
       <w:proofErr w:type="spellStart"/>
       <w:r>
@@ -4393,7 +4308,6 @@
         <w:t>then</w:t>
       </w:r>
       <w:proofErr w:type="spellEnd"/>
-      <w:proofErr w:type="gramEnd"/>
       <w:r>
         <w:rPr>
           <w:rFonts w:ascii="Verdana" w:hAnsi="Verdana"/>
@@ -4526,16 +4440,7 @@
           <w:sz w:val="24"/>
           <w:szCs w:val="24"/>
         </w:rPr>
-        <w:t xml:space="preserve">Eu posso fazer um encadeamento do </w:t>
-      </w:r>
-      <w:proofErr w:type="gramStart"/>
-      <w:r>
-        <w:rPr>
-          <w:rFonts w:ascii="Verdana" w:hAnsi="Verdana"/>
-          <w:sz w:val="24"/>
-          <w:szCs w:val="24"/>
-        </w:rPr>
-        <w:t>método .</w:t>
+        <w:t>Eu posso fazer um encadeamento do método .</w:t>
       </w:r>
       <w:proofErr w:type="spellStart"/>
       <w:r>
@@ -4547,7 +4452,6 @@
         <w:t>then</w:t>
       </w:r>
       <w:proofErr w:type="spellEnd"/>
-      <w:proofErr w:type="gramEnd"/>
       <w:r>
         <w:rPr>
           <w:rFonts w:ascii="Verdana" w:hAnsi="Verdana"/>
@@ -4694,16 +4598,7 @@
           <w:sz w:val="24"/>
           <w:szCs w:val="24"/>
         </w:rPr>
-        <w:t xml:space="preserve">No encadeamento </w:t>
-      </w:r>
-      <w:proofErr w:type="gramStart"/>
-      <w:r>
-        <w:rPr>
-          <w:rFonts w:ascii="Verdana" w:hAnsi="Verdana"/>
-          <w:sz w:val="24"/>
-          <w:szCs w:val="24"/>
-        </w:rPr>
-        <w:t>do .</w:t>
+        <w:t>No encadeamento do .</w:t>
       </w:r>
       <w:proofErr w:type="spellStart"/>
       <w:r>
@@ -4715,7 +4610,6 @@
         <w:t>then</w:t>
       </w:r>
       <w:proofErr w:type="spellEnd"/>
-      <w:proofErr w:type="gramEnd"/>
       <w:r>
         <w:rPr>
           <w:rFonts w:ascii="Verdana" w:hAnsi="Verdana"/>
@@ -4993,16 +4887,7 @@
           <w:sz w:val="24"/>
           <w:szCs w:val="24"/>
         </w:rPr>
-        <w:t xml:space="preserve">A </w:t>
-      </w:r>
-      <w:proofErr w:type="gramStart"/>
-      <w:r>
-        <w:rPr>
-          <w:rFonts w:ascii="Verdana" w:hAnsi="Verdana"/>
-          <w:sz w:val="24"/>
-          <w:szCs w:val="24"/>
-        </w:rPr>
-        <w:t>função .</w:t>
+        <w:t>A função .</w:t>
       </w:r>
       <w:proofErr w:type="spellStart"/>
       <w:r>
@@ -5014,7 +4899,6 @@
         <w:t>join</w:t>
       </w:r>
       <w:proofErr w:type="spellEnd"/>
-      <w:proofErr w:type="gramEnd"/>
       <w:r>
         <w:rPr>
           <w:rFonts w:ascii="Verdana" w:hAnsi="Verdana"/>
@@ -5230,10 +5114,86 @@
       <w:pPr>
         <w:rPr>
           <w:rFonts w:ascii="Verdana" w:hAnsi="Verdana"/>
-          <w:sz w:val="24"/>
-          <w:szCs w:val="24"/>
-        </w:rPr>
-      </w:pPr>
+          <w:b/>
+          <w:bCs/>
+          <w:sz w:val="24"/>
+          <w:szCs w:val="24"/>
+        </w:rPr>
+      </w:pPr>
+    </w:p>
+    <w:p>
+      <w:pPr>
+        <w:rPr>
+          <w:rFonts w:ascii="Verdana" w:hAnsi="Verdana"/>
+          <w:b/>
+          <w:bCs/>
+          <w:sz w:val="24"/>
+          <w:szCs w:val="24"/>
+        </w:rPr>
+      </w:pPr>
+      <w:r>
+        <w:rPr>
+          <w:rFonts w:ascii="Verdana" w:hAnsi="Verdana"/>
+          <w:b/>
+          <w:bCs/>
+          <w:sz w:val="24"/>
+          <w:szCs w:val="24"/>
+        </w:rPr>
+        <w:t xml:space="preserve">Aula </w:t>
+      </w:r>
+      <w:r>
+        <w:rPr>
+          <w:rFonts w:ascii="Verdana" w:hAnsi="Verdana"/>
+          <w:b/>
+          <w:bCs/>
+          <w:sz w:val="24"/>
+          <w:szCs w:val="24"/>
+        </w:rPr>
+        <w:t>adicionando o</w:t>
+      </w:r>
+      <w:r>
+        <w:rPr>
+          <w:rFonts w:ascii="Verdana" w:hAnsi="Verdana"/>
+          <w:b/>
+          <w:bCs/>
+          <w:sz w:val="24"/>
+          <w:szCs w:val="24"/>
+        </w:rPr>
+        <w:t xml:space="preserve"> botão de paginação</w:t>
+      </w:r>
+    </w:p>
+    <w:p>
+      <w:pPr>
+        <w:rPr>
+          <w:rFonts w:ascii="Verdana" w:hAnsi="Verdana"/>
+          <w:sz w:val="24"/>
+          <w:szCs w:val="24"/>
+        </w:rPr>
+      </w:pPr>
+      <w:r>
+        <w:rPr>
+          <w:rFonts w:ascii="Verdana" w:hAnsi="Verdana"/>
+          <w:sz w:val="24"/>
+          <w:szCs w:val="24"/>
+        </w:rPr>
+        <w:t xml:space="preserve">Criação do </w:t>
+      </w:r>
+      <w:r>
+        <w:rPr>
+          <w:rFonts w:ascii="Verdana" w:hAnsi="Verdana"/>
+          <w:sz w:val="24"/>
+          <w:szCs w:val="24"/>
+        </w:rPr>
+        <w:t>botão</w:t>
+      </w:r>
+      <w:r>
+        <w:rPr>
+          <w:rFonts w:ascii="Verdana" w:hAnsi="Verdana"/>
+          <w:sz w:val="24"/>
+          <w:szCs w:val="24"/>
+        </w:rPr>
+        <w:t xml:space="preserve"> de paginação</w:t>
+      </w:r>
     </w:p>
     <w:sectPr>
       <w:pgSz w:w="11906" w:h="16838"/>

</xml_diff>

<commit_message>
gerando novos pokemons atraves de botão
</commit_message>
<xml_diff>
--- a/Anotacoes_modulo_2.docx
+++ b/Anotacoes_modulo_2.docx
@@ -303,7 +303,25 @@
           <w:sz w:val="24"/>
           <w:szCs w:val="24"/>
         </w:rPr>
-        <w:t xml:space="preserve"> -g http-server.</w:t>
+        <w:t xml:space="preserve"> -g http-</w:t>
+      </w:r>
+      <w:proofErr w:type="gramStart"/>
+      <w:r>
+        <w:rPr>
+          <w:rFonts w:ascii="Verdana" w:hAnsi="Verdana"/>
+          <w:sz w:val="24"/>
+          <w:szCs w:val="24"/>
+        </w:rPr>
+        <w:t>server</w:t>
+      </w:r>
+      <w:proofErr w:type="gramEnd"/>
+      <w:r>
+        <w:rPr>
+          <w:rFonts w:ascii="Verdana" w:hAnsi="Verdana"/>
+          <w:sz w:val="24"/>
+          <w:szCs w:val="24"/>
+        </w:rPr>
+        <w:t>.</w:t>
       </w:r>
     </w:p>
     <w:p>
@@ -324,6 +342,7 @@
         <w:t xml:space="preserve">Quando estamos trabalhando com </w:t>
       </w:r>
       <w:proofErr w:type="spellStart"/>
+      <w:proofErr w:type="gramStart"/>
       <w:r>
         <w:rPr>
           <w:rFonts w:ascii="Verdana" w:hAnsi="Verdana"/>
@@ -333,6 +352,7 @@
         <w:t>paginas</w:t>
       </w:r>
       <w:proofErr w:type="spellEnd"/>
+      <w:proofErr w:type="gramEnd"/>
       <w:r>
         <w:rPr>
           <w:rFonts w:ascii="Verdana" w:hAnsi="Verdana"/>
@@ -357,7 +377,25 @@
           <w:sz w:val="24"/>
           <w:szCs w:val="24"/>
         </w:rPr>
-        <w:t>Para abrir o servidor http: http-server ./</w:t>
+        <w:t>Para abrir o servidor http: http-</w:t>
+      </w:r>
+      <w:proofErr w:type="gramStart"/>
+      <w:r>
+        <w:rPr>
+          <w:rFonts w:ascii="Verdana" w:hAnsi="Verdana"/>
+          <w:sz w:val="24"/>
+          <w:szCs w:val="24"/>
+        </w:rPr>
+        <w:t>server .</w:t>
+      </w:r>
+      <w:proofErr w:type="gramEnd"/>
+      <w:r>
+        <w:rPr>
+          <w:rFonts w:ascii="Verdana" w:hAnsi="Verdana"/>
+          <w:sz w:val="24"/>
+          <w:szCs w:val="24"/>
+        </w:rPr>
+        <w:t>/</w:t>
       </w:r>
     </w:p>
     <w:p>
@@ -510,7 +548,25 @@
           <w:sz w:val="24"/>
           <w:szCs w:val="24"/>
         </w:rPr>
-        <w:t xml:space="preserve">O http server ele identifica qual o arquivo que você está solicitando e devolve o arquivo. Ele mapeia a pasta onde </w:t>
+        <w:t xml:space="preserve">O http </w:t>
+      </w:r>
+      <w:proofErr w:type="gramStart"/>
+      <w:r>
+        <w:rPr>
+          <w:rFonts w:ascii="Verdana" w:hAnsi="Verdana"/>
+          <w:sz w:val="24"/>
+          <w:szCs w:val="24"/>
+        </w:rPr>
+        <w:t>server</w:t>
+      </w:r>
+      <w:proofErr w:type="gramEnd"/>
+      <w:r>
+        <w:rPr>
+          <w:rFonts w:ascii="Verdana" w:hAnsi="Verdana"/>
+          <w:sz w:val="24"/>
+          <w:szCs w:val="24"/>
+        </w:rPr>
+        <w:t xml:space="preserve"> ele identifica qual o arquivo que você está solicitando e devolve o arquivo. Ele mapeia a pasta onde </w:t>
       </w:r>
       <w:proofErr w:type="spellStart"/>
       <w:r>
@@ -736,6 +792,7 @@
         <w:t xml:space="preserve">O javascript é o que </w:t>
       </w:r>
       <w:proofErr w:type="spellStart"/>
+      <w:proofErr w:type="gramStart"/>
       <w:r>
         <w:rPr>
           <w:rFonts w:ascii="Verdana" w:hAnsi="Verdana"/>
@@ -751,7 +808,16 @@
           <w:sz w:val="24"/>
           <w:szCs w:val="24"/>
         </w:rPr>
-        <w:t xml:space="preserve"> comportamento para a página.</w:t>
+        <w:t xml:space="preserve"> comportamento</w:t>
+      </w:r>
+      <w:proofErr w:type="gramEnd"/>
+      <w:r>
+        <w:rPr>
+          <w:rFonts w:ascii="Verdana" w:hAnsi="Verdana"/>
+          <w:sz w:val="24"/>
+          <w:szCs w:val="24"/>
+        </w:rPr>
+        <w:t xml:space="preserve"> para a página.</w:t>
       </w:r>
     </w:p>
     <w:p>
@@ -836,6 +902,7 @@
         </w:rPr>
       </w:pPr>
       <w:proofErr w:type="spellStart"/>
+      <w:proofErr w:type="gramStart"/>
       <w:r>
         <w:rPr>
           <w:rFonts w:ascii="Verdana" w:hAnsi="Verdana"/>
@@ -845,6 +912,7 @@
         <w:t>document.getElementById</w:t>
       </w:r>
       <w:proofErr w:type="spellEnd"/>
+      <w:proofErr w:type="gramEnd"/>
       <w:r>
         <w:rPr>
           <w:rFonts w:ascii="Verdana" w:hAnsi="Verdana"/>
@@ -936,6 +1004,7 @@
         </w:rPr>
       </w:pPr>
       <w:proofErr w:type="spellStart"/>
+      <w:proofErr w:type="gramStart"/>
       <w:r>
         <w:rPr>
           <w:rFonts w:ascii="Verdana" w:hAnsi="Verdana"/>
@@ -945,6 +1014,7 @@
         <w:t>variável.addEventListener</w:t>
       </w:r>
       <w:proofErr w:type="spellEnd"/>
+      <w:proofErr w:type="gramEnd"/>
       <w:r>
         <w:rPr>
           <w:rFonts w:ascii="Verdana" w:hAnsi="Verdana"/>
@@ -4104,6 +4174,7 @@
           <w:szCs w:val="24"/>
         </w:rPr>
       </w:pPr>
+      <w:proofErr w:type="gramStart"/>
       <w:r>
         <w:rPr>
           <w:rFonts w:ascii="Verdana" w:hAnsi="Verdana"/>
@@ -4122,6 +4193,7 @@
         <w:t>then</w:t>
       </w:r>
       <w:proofErr w:type="spellEnd"/>
+      <w:proofErr w:type="gramEnd"/>
       <w:r>
         <w:rPr>
           <w:rFonts w:ascii="Verdana" w:hAnsi="Verdana"/>
@@ -4140,6 +4212,7 @@
           <w:szCs w:val="24"/>
         </w:rPr>
       </w:pPr>
+      <w:proofErr w:type="gramStart"/>
       <w:r>
         <w:rPr>
           <w:rFonts w:ascii="Verdana" w:hAnsi="Verdana"/>
@@ -4148,6 +4221,7 @@
         </w:rPr>
         <w:t>Método .catch</w:t>
       </w:r>
+      <w:proofErr w:type="gramEnd"/>
       <w:r>
         <w:rPr>
           <w:rFonts w:ascii="Verdana" w:hAnsi="Verdana"/>
@@ -4192,6 +4266,7 @@
           <w:szCs w:val="24"/>
         </w:rPr>
       </w:pPr>
+      <w:proofErr w:type="gramStart"/>
       <w:r>
         <w:rPr>
           <w:rFonts w:ascii="Verdana" w:hAnsi="Verdana"/>
@@ -4210,6 +4285,7 @@
         <w:t>finally</w:t>
       </w:r>
       <w:proofErr w:type="spellEnd"/>
+      <w:proofErr w:type="gramEnd"/>
       <w:r>
         <w:rPr>
           <w:rFonts w:ascii="Verdana" w:hAnsi="Verdana"/>
@@ -4296,7 +4372,16 @@
           <w:sz w:val="24"/>
           <w:szCs w:val="24"/>
         </w:rPr>
-        <w:t xml:space="preserve"> é os métodos .</w:t>
+        <w:t xml:space="preserve"> é os </w:t>
+      </w:r>
+      <w:proofErr w:type="gramStart"/>
+      <w:r>
+        <w:rPr>
+          <w:rFonts w:ascii="Verdana" w:hAnsi="Verdana"/>
+          <w:sz w:val="24"/>
+          <w:szCs w:val="24"/>
+        </w:rPr>
+        <w:t>métodos .</w:t>
       </w:r>
       <w:proofErr w:type="spellStart"/>
       <w:r>
@@ -4308,6 +4393,7 @@
         <w:t>then</w:t>
       </w:r>
       <w:proofErr w:type="spellEnd"/>
+      <w:proofErr w:type="gramEnd"/>
       <w:r>
         <w:rPr>
           <w:rFonts w:ascii="Verdana" w:hAnsi="Verdana"/>
@@ -4440,7 +4526,16 @@
           <w:sz w:val="24"/>
           <w:szCs w:val="24"/>
         </w:rPr>
-        <w:t>Eu posso fazer um encadeamento do método .</w:t>
+        <w:t xml:space="preserve">Eu posso fazer um encadeamento do </w:t>
+      </w:r>
+      <w:proofErr w:type="gramStart"/>
+      <w:r>
+        <w:rPr>
+          <w:rFonts w:ascii="Verdana" w:hAnsi="Verdana"/>
+          <w:sz w:val="24"/>
+          <w:szCs w:val="24"/>
+        </w:rPr>
+        <w:t>método .</w:t>
       </w:r>
       <w:proofErr w:type="spellStart"/>
       <w:r>
@@ -4452,6 +4547,7 @@
         <w:t>then</w:t>
       </w:r>
       <w:proofErr w:type="spellEnd"/>
+      <w:proofErr w:type="gramEnd"/>
       <w:r>
         <w:rPr>
           <w:rFonts w:ascii="Verdana" w:hAnsi="Verdana"/>
@@ -4598,7 +4694,16 @@
           <w:sz w:val="24"/>
           <w:szCs w:val="24"/>
         </w:rPr>
-        <w:t>No encadeamento do .</w:t>
+        <w:t xml:space="preserve">No encadeamento </w:t>
+      </w:r>
+      <w:proofErr w:type="gramStart"/>
+      <w:r>
+        <w:rPr>
+          <w:rFonts w:ascii="Verdana" w:hAnsi="Verdana"/>
+          <w:sz w:val="24"/>
+          <w:szCs w:val="24"/>
+        </w:rPr>
+        <w:t>do .</w:t>
       </w:r>
       <w:proofErr w:type="spellStart"/>
       <w:r>
@@ -4610,6 +4715,7 @@
         <w:t>then</w:t>
       </w:r>
       <w:proofErr w:type="spellEnd"/>
+      <w:proofErr w:type="gramEnd"/>
       <w:r>
         <w:rPr>
           <w:rFonts w:ascii="Verdana" w:hAnsi="Verdana"/>
@@ -4887,7 +4993,16 @@
           <w:sz w:val="24"/>
           <w:szCs w:val="24"/>
         </w:rPr>
-        <w:t>A função .</w:t>
+        <w:t xml:space="preserve">A </w:t>
+      </w:r>
+      <w:proofErr w:type="gramStart"/>
+      <w:r>
+        <w:rPr>
+          <w:rFonts w:ascii="Verdana" w:hAnsi="Verdana"/>
+          <w:sz w:val="24"/>
+          <w:szCs w:val="24"/>
+        </w:rPr>
+        <w:t>função .</w:t>
       </w:r>
       <w:proofErr w:type="spellStart"/>
       <w:r>
@@ -4899,6 +5014,7 @@
         <w:t>join</w:t>
       </w:r>
       <w:proofErr w:type="spellEnd"/>
+      <w:proofErr w:type="gramEnd"/>
       <w:r>
         <w:rPr>
           <w:rFonts w:ascii="Verdana" w:hAnsi="Verdana"/>
@@ -5149,17 +5265,7 @@
           <w:sz w:val="24"/>
           <w:szCs w:val="24"/>
         </w:rPr>
-        <w:t>adicionando o</w:t>
-      </w:r>
-      <w:r>
-        <w:rPr>
-          <w:rFonts w:ascii="Verdana" w:hAnsi="Verdana"/>
-          <w:b/>
-          <w:bCs/>
-          <w:sz w:val="24"/>
-          <w:szCs w:val="24"/>
-        </w:rPr>
-        <w:t xml:space="preserve"> botão de paginação</w:t>
+        <w:t>adicionando o botão de paginação</w:t>
       </w:r>
     </w:p>
     <w:p>
@@ -5194,6 +5300,45 @@
         </w:rPr>
         <w:t xml:space="preserve"> de paginação</w:t>
       </w:r>
+    </w:p>
+    <w:p>
+      <w:pPr>
+        <w:rPr>
+          <w:rFonts w:ascii="Verdana" w:hAnsi="Verdana"/>
+          <w:sz w:val="24"/>
+          <w:szCs w:val="24"/>
+        </w:rPr>
+      </w:pPr>
+    </w:p>
+    <w:p>
+      <w:pPr>
+        <w:rPr>
+          <w:rFonts w:ascii="Verdana" w:hAnsi="Verdana"/>
+          <w:b/>
+          <w:bCs/>
+          <w:sz w:val="24"/>
+          <w:szCs w:val="24"/>
+        </w:rPr>
+      </w:pPr>
+      <w:r>
+        <w:rPr>
+          <w:rFonts w:ascii="Verdana" w:hAnsi="Verdana"/>
+          <w:b/>
+          <w:bCs/>
+          <w:sz w:val="24"/>
+          <w:szCs w:val="24"/>
+        </w:rPr>
+        <w:t>Aula criando mecanismo de paginação</w:t>
+      </w:r>
+    </w:p>
+    <w:p>
+      <w:pPr>
+        <w:rPr>
+          <w:rFonts w:ascii="Verdana" w:hAnsi="Verdana"/>
+          <w:sz w:val="24"/>
+          <w:szCs w:val="24"/>
+        </w:rPr>
+      </w:pPr>
     </w:p>
     <w:sectPr>
       <w:pgSz w:w="11906" w:h="16838"/>

</xml_diff>

<commit_message>
limitação de pokemons em 151
</commit_message>
<xml_diff>
--- a/Anotacoes_modulo_2.docx
+++ b/Anotacoes_modulo_2.docx
@@ -303,25 +303,7 @@
           <w:sz w:val="24"/>
           <w:szCs w:val="24"/>
         </w:rPr>
-        <w:t xml:space="preserve"> -g http-</w:t>
-      </w:r>
-      <w:proofErr w:type="gramStart"/>
-      <w:r>
-        <w:rPr>
-          <w:rFonts w:ascii="Verdana" w:hAnsi="Verdana"/>
-          <w:sz w:val="24"/>
-          <w:szCs w:val="24"/>
-        </w:rPr>
-        <w:t>server</w:t>
-      </w:r>
-      <w:proofErr w:type="gramEnd"/>
-      <w:r>
-        <w:rPr>
-          <w:rFonts w:ascii="Verdana" w:hAnsi="Verdana"/>
-          <w:sz w:val="24"/>
-          <w:szCs w:val="24"/>
-        </w:rPr>
-        <w:t>.</w:t>
+        <w:t xml:space="preserve"> -g http-server.</w:t>
       </w:r>
     </w:p>
     <w:p>
@@ -342,7 +324,6 @@
         <w:t xml:space="preserve">Quando estamos trabalhando com </w:t>
       </w:r>
       <w:proofErr w:type="spellStart"/>
-      <w:proofErr w:type="gramStart"/>
       <w:r>
         <w:rPr>
           <w:rFonts w:ascii="Verdana" w:hAnsi="Verdana"/>
@@ -352,7 +333,6 @@
         <w:t>paginas</w:t>
       </w:r>
       <w:proofErr w:type="spellEnd"/>
-      <w:proofErr w:type="gramEnd"/>
       <w:r>
         <w:rPr>
           <w:rFonts w:ascii="Verdana" w:hAnsi="Verdana"/>
@@ -377,25 +357,7 @@
           <w:sz w:val="24"/>
           <w:szCs w:val="24"/>
         </w:rPr>
-        <w:t>Para abrir o servidor http: http-</w:t>
-      </w:r>
-      <w:proofErr w:type="gramStart"/>
-      <w:r>
-        <w:rPr>
-          <w:rFonts w:ascii="Verdana" w:hAnsi="Verdana"/>
-          <w:sz w:val="24"/>
-          <w:szCs w:val="24"/>
-        </w:rPr>
-        <w:t>server .</w:t>
-      </w:r>
-      <w:proofErr w:type="gramEnd"/>
-      <w:r>
-        <w:rPr>
-          <w:rFonts w:ascii="Verdana" w:hAnsi="Verdana"/>
-          <w:sz w:val="24"/>
-          <w:szCs w:val="24"/>
-        </w:rPr>
-        <w:t>/</w:t>
+        <w:t>Para abrir o servidor http: http-server ./</w:t>
       </w:r>
     </w:p>
     <w:p>
@@ -548,25 +510,7 @@
           <w:sz w:val="24"/>
           <w:szCs w:val="24"/>
         </w:rPr>
-        <w:t xml:space="preserve">O http </w:t>
-      </w:r>
-      <w:proofErr w:type="gramStart"/>
-      <w:r>
-        <w:rPr>
-          <w:rFonts w:ascii="Verdana" w:hAnsi="Verdana"/>
-          <w:sz w:val="24"/>
-          <w:szCs w:val="24"/>
-        </w:rPr>
-        <w:t>server</w:t>
-      </w:r>
-      <w:proofErr w:type="gramEnd"/>
-      <w:r>
-        <w:rPr>
-          <w:rFonts w:ascii="Verdana" w:hAnsi="Verdana"/>
-          <w:sz w:val="24"/>
-          <w:szCs w:val="24"/>
-        </w:rPr>
-        <w:t xml:space="preserve"> ele identifica qual o arquivo que você está solicitando e devolve o arquivo. Ele mapeia a pasta onde </w:t>
+        <w:t xml:space="preserve">O http server ele identifica qual o arquivo que você está solicitando e devolve o arquivo. Ele mapeia a pasta onde </w:t>
       </w:r>
       <w:proofErr w:type="spellStart"/>
       <w:r>
@@ -792,7 +736,6 @@
         <w:t xml:space="preserve">O javascript é o que </w:t>
       </w:r>
       <w:proofErr w:type="spellStart"/>
-      <w:proofErr w:type="gramStart"/>
       <w:r>
         <w:rPr>
           <w:rFonts w:ascii="Verdana" w:hAnsi="Verdana"/>
@@ -808,16 +751,7 @@
           <w:sz w:val="24"/>
           <w:szCs w:val="24"/>
         </w:rPr>
-        <w:t xml:space="preserve"> comportamento</w:t>
-      </w:r>
-      <w:proofErr w:type="gramEnd"/>
-      <w:r>
-        <w:rPr>
-          <w:rFonts w:ascii="Verdana" w:hAnsi="Verdana"/>
-          <w:sz w:val="24"/>
-          <w:szCs w:val="24"/>
-        </w:rPr>
-        <w:t xml:space="preserve"> para a página.</w:t>
+        <w:t xml:space="preserve"> comportamento para a página.</w:t>
       </w:r>
     </w:p>
     <w:p>
@@ -902,7 +836,6 @@
         </w:rPr>
       </w:pPr>
       <w:proofErr w:type="spellStart"/>
-      <w:proofErr w:type="gramStart"/>
       <w:r>
         <w:rPr>
           <w:rFonts w:ascii="Verdana" w:hAnsi="Verdana"/>
@@ -912,7 +845,6 @@
         <w:t>document.getElementById</w:t>
       </w:r>
       <w:proofErr w:type="spellEnd"/>
-      <w:proofErr w:type="gramEnd"/>
       <w:r>
         <w:rPr>
           <w:rFonts w:ascii="Verdana" w:hAnsi="Verdana"/>
@@ -1004,7 +936,6 @@
         </w:rPr>
       </w:pPr>
       <w:proofErr w:type="spellStart"/>
-      <w:proofErr w:type="gramStart"/>
       <w:r>
         <w:rPr>
           <w:rFonts w:ascii="Verdana" w:hAnsi="Verdana"/>
@@ -1014,7 +945,6 @@
         <w:t>variável.addEventListener</w:t>
       </w:r>
       <w:proofErr w:type="spellEnd"/>
-      <w:proofErr w:type="gramEnd"/>
       <w:r>
         <w:rPr>
           <w:rFonts w:ascii="Verdana" w:hAnsi="Verdana"/>
@@ -4174,7 +4104,6 @@
           <w:szCs w:val="24"/>
         </w:rPr>
       </w:pPr>
-      <w:proofErr w:type="gramStart"/>
       <w:r>
         <w:rPr>
           <w:rFonts w:ascii="Verdana" w:hAnsi="Verdana"/>
@@ -4193,7 +4122,6 @@
         <w:t>then</w:t>
       </w:r>
       <w:proofErr w:type="spellEnd"/>
-      <w:proofErr w:type="gramEnd"/>
       <w:r>
         <w:rPr>
           <w:rFonts w:ascii="Verdana" w:hAnsi="Verdana"/>
@@ -4212,7 +4140,6 @@
           <w:szCs w:val="24"/>
         </w:rPr>
       </w:pPr>
-      <w:proofErr w:type="gramStart"/>
       <w:r>
         <w:rPr>
           <w:rFonts w:ascii="Verdana" w:hAnsi="Verdana"/>
@@ -4221,7 +4148,6 @@
         </w:rPr>
         <w:t>Método .catch</w:t>
       </w:r>
-      <w:proofErr w:type="gramEnd"/>
       <w:r>
         <w:rPr>
           <w:rFonts w:ascii="Verdana" w:hAnsi="Verdana"/>
@@ -4266,7 +4192,6 @@
           <w:szCs w:val="24"/>
         </w:rPr>
       </w:pPr>
-      <w:proofErr w:type="gramStart"/>
       <w:r>
         <w:rPr>
           <w:rFonts w:ascii="Verdana" w:hAnsi="Verdana"/>
@@ -4285,7 +4210,6 @@
         <w:t>finally</w:t>
       </w:r>
       <w:proofErr w:type="spellEnd"/>
-      <w:proofErr w:type="gramEnd"/>
       <w:r>
         <w:rPr>
           <w:rFonts w:ascii="Verdana" w:hAnsi="Verdana"/>
@@ -4372,16 +4296,7 @@
           <w:sz w:val="24"/>
           <w:szCs w:val="24"/>
         </w:rPr>
-        <w:t xml:space="preserve"> é os </w:t>
-      </w:r>
-      <w:proofErr w:type="gramStart"/>
-      <w:r>
-        <w:rPr>
-          <w:rFonts w:ascii="Verdana" w:hAnsi="Verdana"/>
-          <w:sz w:val="24"/>
-          <w:szCs w:val="24"/>
-        </w:rPr>
-        <w:t>métodos .</w:t>
+        <w:t xml:space="preserve"> é os métodos .</w:t>
       </w:r>
       <w:proofErr w:type="spellStart"/>
       <w:r>
@@ -4393,7 +4308,6 @@
         <w:t>then</w:t>
       </w:r>
       <w:proofErr w:type="spellEnd"/>
-      <w:proofErr w:type="gramEnd"/>
       <w:r>
         <w:rPr>
           <w:rFonts w:ascii="Verdana" w:hAnsi="Verdana"/>
@@ -4526,16 +4440,7 @@
           <w:sz w:val="24"/>
           <w:szCs w:val="24"/>
         </w:rPr>
-        <w:t xml:space="preserve">Eu posso fazer um encadeamento do </w:t>
-      </w:r>
-      <w:proofErr w:type="gramStart"/>
-      <w:r>
-        <w:rPr>
-          <w:rFonts w:ascii="Verdana" w:hAnsi="Verdana"/>
-          <w:sz w:val="24"/>
-          <w:szCs w:val="24"/>
-        </w:rPr>
-        <w:t>método .</w:t>
+        <w:t>Eu posso fazer um encadeamento do método .</w:t>
       </w:r>
       <w:proofErr w:type="spellStart"/>
       <w:r>
@@ -4547,7 +4452,6 @@
         <w:t>then</w:t>
       </w:r>
       <w:proofErr w:type="spellEnd"/>
-      <w:proofErr w:type="gramEnd"/>
       <w:r>
         <w:rPr>
           <w:rFonts w:ascii="Verdana" w:hAnsi="Verdana"/>
@@ -4694,16 +4598,7 @@
           <w:sz w:val="24"/>
           <w:szCs w:val="24"/>
         </w:rPr>
-        <w:t xml:space="preserve">No encadeamento </w:t>
-      </w:r>
-      <w:proofErr w:type="gramStart"/>
-      <w:r>
-        <w:rPr>
-          <w:rFonts w:ascii="Verdana" w:hAnsi="Verdana"/>
-          <w:sz w:val="24"/>
-          <w:szCs w:val="24"/>
-        </w:rPr>
-        <w:t>do .</w:t>
+        <w:t>No encadeamento do .</w:t>
       </w:r>
       <w:proofErr w:type="spellStart"/>
       <w:r>
@@ -4715,7 +4610,6 @@
         <w:t>then</w:t>
       </w:r>
       <w:proofErr w:type="spellEnd"/>
-      <w:proofErr w:type="gramEnd"/>
       <w:r>
         <w:rPr>
           <w:rFonts w:ascii="Verdana" w:hAnsi="Verdana"/>
@@ -4993,16 +4887,7 @@
           <w:sz w:val="24"/>
           <w:szCs w:val="24"/>
         </w:rPr>
-        <w:t xml:space="preserve">A </w:t>
-      </w:r>
-      <w:proofErr w:type="gramStart"/>
-      <w:r>
-        <w:rPr>
-          <w:rFonts w:ascii="Verdana" w:hAnsi="Verdana"/>
-          <w:sz w:val="24"/>
-          <w:szCs w:val="24"/>
-        </w:rPr>
-        <w:t>função .</w:t>
+        <w:t>A função .</w:t>
       </w:r>
       <w:proofErr w:type="spellStart"/>
       <w:r>
@@ -5014,7 +4899,6 @@
         <w:t>join</w:t>
       </w:r>
       <w:proofErr w:type="spellEnd"/>
-      <w:proofErr w:type="gramEnd"/>
       <w:r>
         <w:rPr>
           <w:rFonts w:ascii="Verdana" w:hAnsi="Verdana"/>
@@ -5335,10 +5219,82 @@
       <w:pPr>
         <w:rPr>
           <w:rFonts w:ascii="Verdana" w:hAnsi="Verdana"/>
-          <w:sz w:val="24"/>
-          <w:szCs w:val="24"/>
-        </w:rPr>
-      </w:pPr>
+          <w:b/>
+          <w:bCs/>
+          <w:sz w:val="24"/>
+          <w:szCs w:val="24"/>
+        </w:rPr>
+      </w:pPr>
+    </w:p>
+    <w:p>
+      <w:pPr>
+        <w:rPr>
+          <w:rFonts w:ascii="Verdana" w:hAnsi="Verdana"/>
+          <w:b/>
+          <w:bCs/>
+          <w:sz w:val="24"/>
+          <w:szCs w:val="24"/>
+        </w:rPr>
+      </w:pPr>
+      <w:r>
+        <w:rPr>
+          <w:rFonts w:ascii="Verdana" w:hAnsi="Verdana"/>
+          <w:b/>
+          <w:bCs/>
+          <w:sz w:val="24"/>
+          <w:szCs w:val="24"/>
+        </w:rPr>
+        <w:t>Aula criando mecanismo</w:t>
+      </w:r>
+      <w:r>
+        <w:rPr>
+          <w:rFonts w:ascii="Verdana" w:hAnsi="Verdana"/>
+          <w:b/>
+          <w:bCs/>
+          <w:sz w:val="24"/>
+          <w:szCs w:val="24"/>
+        </w:rPr>
+        <w:t xml:space="preserve"> para limitar na primeira geração de </w:t>
+      </w:r>
+      <w:proofErr w:type="spellStart"/>
+      <w:r>
+        <w:rPr>
+          <w:rFonts w:ascii="Verdana" w:hAnsi="Verdana"/>
+          <w:b/>
+          <w:bCs/>
+          <w:sz w:val="24"/>
+          <w:szCs w:val="24"/>
+        </w:rPr>
+        <w:t>pokemons</w:t>
+      </w:r>
+      <w:proofErr w:type="spellEnd"/>
+    </w:p>
+    <w:p>
+      <w:pPr>
+        <w:rPr>
+          <w:rFonts w:ascii="Verdana" w:hAnsi="Verdana"/>
+          <w:sz w:val="24"/>
+          <w:szCs w:val="24"/>
+        </w:rPr>
+      </w:pPr>
+      <w:r>
+        <w:rPr>
+          <w:rFonts w:ascii="Verdana" w:hAnsi="Verdana"/>
+          <w:sz w:val="24"/>
+          <w:szCs w:val="24"/>
+        </w:rPr>
+        <w:t xml:space="preserve">Criando o mecanismo de limitação de </w:t>
+      </w:r>
+      <w:proofErr w:type="spellStart"/>
+      <w:r>
+        <w:rPr>
+          <w:rFonts w:ascii="Verdana" w:hAnsi="Verdana"/>
+          <w:sz w:val="24"/>
+          <w:szCs w:val="24"/>
+        </w:rPr>
+        <w:t>pokemons</w:t>
+      </w:r>
+      <w:proofErr w:type="spellEnd"/>
     </w:p>
     <w:sectPr>
       <w:pgSz w:w="11906" w:h="16838"/>

</xml_diff>

<commit_message>
atualização do arquivo .doc Modulo_3
</commit_message>
<xml_diff>
--- a/Anotacoes_modulo_2.docx
+++ b/Anotacoes_modulo_2.docx
@@ -775,6 +775,8 @@
       <w:r>
         <w:rPr>
           <w:rFonts w:ascii="Verdana" w:hAnsi="Verdana"/>
+          <w:b/>
+          <w:bCs/>
           <w:sz w:val="24"/>
           <w:szCs w:val="24"/>
         </w:rPr>
@@ -811,6 +813,8 @@
       <w:r>
         <w:rPr>
           <w:rFonts w:ascii="Verdana" w:hAnsi="Verdana"/>
+          <w:b/>
+          <w:bCs/>
           <w:sz w:val="24"/>
           <w:szCs w:val="24"/>
         </w:rPr>
@@ -839,6 +843,8 @@
       <w:r>
         <w:rPr>
           <w:rFonts w:ascii="Verdana" w:hAnsi="Verdana"/>
+          <w:b/>
+          <w:bCs/>
           <w:sz w:val="24"/>
           <w:szCs w:val="24"/>
         </w:rPr>
@@ -848,6 +854,8 @@
       <w:r>
         <w:rPr>
           <w:rFonts w:ascii="Verdana" w:hAnsi="Verdana"/>
+          <w:b/>
+          <w:bCs/>
           <w:sz w:val="24"/>
           <w:szCs w:val="24"/>
         </w:rPr>
@@ -857,6 +865,8 @@
       <w:r>
         <w:rPr>
           <w:rFonts w:ascii="Verdana" w:hAnsi="Verdana"/>
+          <w:b/>
+          <w:bCs/>
           <w:sz w:val="24"/>
           <w:szCs w:val="24"/>
         </w:rPr>
@@ -866,10 +876,20 @@
       <w:r>
         <w:rPr>
           <w:rFonts w:ascii="Verdana" w:hAnsi="Verdana"/>
-          <w:sz w:val="24"/>
-          <w:szCs w:val="24"/>
-        </w:rPr>
-        <w:t>”) é para buscar o elemento (</w:t>
+          <w:b/>
+          <w:bCs/>
+          <w:sz w:val="24"/>
+          <w:szCs w:val="24"/>
+        </w:rPr>
+        <w:t>”)</w:t>
+      </w:r>
+      <w:r>
+        <w:rPr>
+          <w:rFonts w:ascii="Verdana" w:hAnsi="Verdana"/>
+          <w:sz w:val="24"/>
+          <w:szCs w:val="24"/>
+        </w:rPr>
+        <w:t xml:space="preserve"> é para buscar o elemento (</w:t>
       </w:r>
       <w:proofErr w:type="spellStart"/>
       <w:r>
@@ -939,6 +959,8 @@
       <w:r>
         <w:rPr>
           <w:rFonts w:ascii="Verdana" w:hAnsi="Verdana"/>
+          <w:b/>
+          <w:bCs/>
           <w:sz w:val="24"/>
           <w:szCs w:val="24"/>
         </w:rPr>
@@ -948,6 +970,8 @@
       <w:r>
         <w:rPr>
           <w:rFonts w:ascii="Verdana" w:hAnsi="Verdana"/>
+          <w:b/>
+          <w:bCs/>
           <w:sz w:val="24"/>
           <w:szCs w:val="24"/>
         </w:rPr>
@@ -957,6 +981,8 @@
       <w:r>
         <w:rPr>
           <w:rFonts w:ascii="Verdana" w:hAnsi="Verdana"/>
+          <w:b/>
+          <w:bCs/>
           <w:sz w:val="24"/>
           <w:szCs w:val="24"/>
         </w:rPr>
@@ -966,10 +992,20 @@
       <w:r>
         <w:rPr>
           <w:rFonts w:ascii="Verdana" w:hAnsi="Verdana"/>
-          <w:sz w:val="24"/>
-          <w:szCs w:val="24"/>
-        </w:rPr>
-        <w:t xml:space="preserve"> () {}”) que é para chamar um evento que no caso é o click. Quando acontecer o click execute a função.</w:t>
+          <w:b/>
+          <w:bCs/>
+          <w:sz w:val="24"/>
+          <w:szCs w:val="24"/>
+        </w:rPr>
+        <w:t xml:space="preserve"> () {}”)</w:t>
+      </w:r>
+      <w:r>
+        <w:rPr>
+          <w:rFonts w:ascii="Verdana" w:hAnsi="Verdana"/>
+          <w:sz w:val="24"/>
+          <w:szCs w:val="24"/>
+        </w:rPr>
+        <w:t xml:space="preserve"> que é para chamar um evento que no caso é o click. Quando acontecer o click execute a função.</w:t>
       </w:r>
     </w:p>
     <w:p>
@@ -2381,18 +2417,16 @@
           <w:sz w:val="24"/>
           <w:szCs w:val="24"/>
         </w:rPr>
-        <w:t xml:space="preserve">Quando digitamos uma URL no browser e </w:t>
-      </w:r>
-      <w:proofErr w:type="spellStart"/>
-      <w:r>
-        <w:rPr>
-          <w:rFonts w:ascii="Verdana" w:hAnsi="Verdana"/>
-          <w:sz w:val="24"/>
-          <w:szCs w:val="24"/>
-        </w:rPr>
-        <w:t>da</w:t>
-      </w:r>
-      <w:proofErr w:type="spellEnd"/>
+        <w:t>Quando digitamos uma URL no browser e da</w:t>
+      </w:r>
+      <w:r>
+        <w:rPr>
+          <w:rFonts w:ascii="Verdana" w:hAnsi="Verdana"/>
+          <w:sz w:val="24"/>
+          <w:szCs w:val="24"/>
+        </w:rPr>
+        <w:t>mos</w:t>
+      </w:r>
       <w:r>
         <w:rPr>
           <w:rFonts w:ascii="Verdana" w:hAnsi="Verdana"/>
@@ -3264,7 +3298,27 @@
           <w:sz w:val="24"/>
           <w:szCs w:val="24"/>
         </w:rPr>
-        <w:t xml:space="preserve">Aula body s status </w:t>
+        <w:t xml:space="preserve">Aula body </w:t>
+      </w:r>
+      <w:r>
+        <w:rPr>
+          <w:rFonts w:ascii="Verdana" w:hAnsi="Verdana"/>
+          <w:b/>
+          <w:bCs/>
+          <w:sz w:val="24"/>
+          <w:szCs w:val="24"/>
+        </w:rPr>
+        <w:t>e</w:t>
+      </w:r>
+      <w:r>
+        <w:rPr>
+          <w:rFonts w:ascii="Verdana" w:hAnsi="Verdana"/>
+          <w:b/>
+          <w:bCs/>
+          <w:sz w:val="24"/>
+          <w:szCs w:val="24"/>
+        </w:rPr>
+        <w:t xml:space="preserve"> status </w:t>
       </w:r>
       <w:proofErr w:type="spellStart"/>
       <w:r>
@@ -3774,6 +3828,7 @@
     </w:p>
     <w:p>
       <w:pPr>
+        <w:jc w:val="center"/>
         <w:rPr>
           <w:rFonts w:ascii="Verdana" w:hAnsi="Verdana"/>
           <w:b/>
@@ -3816,6 +3871,17 @@
           <w:szCs w:val="24"/>
         </w:rPr>
       </w:pPr>
+    </w:p>
+    <w:p>
+      <w:pPr>
+        <w:rPr>
+          <w:rFonts w:ascii="Verdana" w:hAnsi="Verdana"/>
+          <w:b/>
+          <w:bCs/>
+          <w:sz w:val="24"/>
+          <w:szCs w:val="24"/>
+        </w:rPr>
+      </w:pPr>
       <w:r>
         <w:rPr>
           <w:rFonts w:ascii="Verdana" w:hAnsi="Verdana"/>
@@ -3847,6 +3913,23 @@
           <w:szCs w:val="24"/>
         </w:rPr>
       </w:pPr>
+      <w:r>
+        <w:rPr>
+          <w:rFonts w:ascii="Verdana" w:hAnsi="Verdana"/>
+          <w:sz w:val="24"/>
+          <w:szCs w:val="24"/>
+        </w:rPr>
+        <w:t>Sem conteúdo</w:t>
+      </w:r>
+    </w:p>
+    <w:p>
+      <w:pPr>
+        <w:rPr>
+          <w:rFonts w:ascii="Verdana" w:hAnsi="Verdana"/>
+          <w:sz w:val="24"/>
+          <w:szCs w:val="24"/>
+        </w:rPr>
+      </w:pPr>
     </w:p>
     <w:p>
       <w:pPr>
@@ -3877,10 +3960,338 @@
           <w:szCs w:val="24"/>
         </w:rPr>
       </w:pPr>
-      <w:proofErr w:type="spellStart"/>
-      <w:r>
-        <w:rPr>
-          <w:rFonts w:ascii="Verdana" w:hAnsi="Verdana"/>
+      <w:r>
+        <w:rPr>
+          <w:rFonts w:ascii="Verdana" w:hAnsi="Verdana"/>
+          <w:sz w:val="24"/>
+          <w:szCs w:val="24"/>
+        </w:rPr>
+        <w:t xml:space="preserve">O objetivo é chamar o </w:t>
+      </w:r>
+      <w:proofErr w:type="spellStart"/>
+      <w:r>
+        <w:rPr>
+          <w:rFonts w:ascii="Verdana" w:hAnsi="Verdana"/>
+          <w:sz w:val="24"/>
+          <w:szCs w:val="24"/>
+        </w:rPr>
+        <w:t>endpoint</w:t>
+      </w:r>
+      <w:proofErr w:type="spellEnd"/>
+      <w:r>
+        <w:rPr>
+          <w:rFonts w:ascii="Verdana" w:hAnsi="Verdana"/>
+          <w:sz w:val="24"/>
+          <w:szCs w:val="24"/>
+        </w:rPr>
+        <w:t xml:space="preserve"> via http.</w:t>
+      </w:r>
+    </w:p>
+    <w:p>
+      <w:pPr>
+        <w:rPr>
+          <w:rFonts w:ascii="Verdana" w:hAnsi="Verdana"/>
+          <w:sz w:val="24"/>
+          <w:szCs w:val="24"/>
+        </w:rPr>
+      </w:pPr>
+      <w:r>
+        <w:rPr>
+          <w:rFonts w:ascii="Verdana" w:hAnsi="Verdana"/>
+          <w:sz w:val="24"/>
+          <w:szCs w:val="24"/>
+        </w:rPr>
+        <w:t xml:space="preserve">A 1ª coisa que precisamos para chamar o </w:t>
+      </w:r>
+      <w:proofErr w:type="spellStart"/>
+      <w:r>
+        <w:rPr>
+          <w:rFonts w:ascii="Verdana" w:hAnsi="Verdana"/>
+          <w:sz w:val="24"/>
+          <w:szCs w:val="24"/>
+        </w:rPr>
+        <w:t>endpoint</w:t>
+      </w:r>
+      <w:proofErr w:type="spellEnd"/>
+      <w:r>
+        <w:rPr>
+          <w:rFonts w:ascii="Verdana" w:hAnsi="Verdana"/>
+          <w:sz w:val="24"/>
+          <w:szCs w:val="24"/>
+        </w:rPr>
+        <w:t xml:space="preserve"> é a </w:t>
+      </w:r>
+      <w:proofErr w:type="spellStart"/>
+      <w:r>
+        <w:rPr>
+          <w:rFonts w:ascii="Verdana" w:hAnsi="Verdana"/>
+          <w:sz w:val="24"/>
+          <w:szCs w:val="24"/>
+        </w:rPr>
+        <w:t>url</w:t>
+      </w:r>
+      <w:proofErr w:type="spellEnd"/>
+      <w:r>
+        <w:rPr>
+          <w:rFonts w:ascii="Verdana" w:hAnsi="Verdana"/>
+          <w:sz w:val="24"/>
+          <w:szCs w:val="24"/>
+        </w:rPr>
+        <w:t>.</w:t>
+      </w:r>
+    </w:p>
+    <w:p>
+      <w:pPr>
+        <w:rPr>
+          <w:rFonts w:ascii="Verdana" w:hAnsi="Verdana"/>
+          <w:sz w:val="24"/>
+          <w:szCs w:val="24"/>
+        </w:rPr>
+      </w:pPr>
+      <w:r>
+        <w:rPr>
+          <w:rFonts w:ascii="Verdana" w:hAnsi="Verdana"/>
+          <w:sz w:val="24"/>
+          <w:szCs w:val="24"/>
+        </w:rPr>
+        <w:t xml:space="preserve">Eu inicio o </w:t>
+      </w:r>
+      <w:proofErr w:type="spellStart"/>
+      <w:r>
+        <w:rPr>
+          <w:rFonts w:ascii="Verdana" w:hAnsi="Verdana"/>
+          <w:sz w:val="24"/>
+          <w:szCs w:val="24"/>
+        </w:rPr>
+        <w:t>fetch</w:t>
+      </w:r>
+      <w:proofErr w:type="spellEnd"/>
+      <w:r>
+        <w:rPr>
+          <w:rFonts w:ascii="Verdana" w:hAnsi="Verdana"/>
+          <w:sz w:val="24"/>
+          <w:szCs w:val="24"/>
+        </w:rPr>
+        <w:t xml:space="preserve">() passando a </w:t>
+      </w:r>
+      <w:proofErr w:type="spellStart"/>
+      <w:r>
+        <w:rPr>
+          <w:rFonts w:ascii="Verdana" w:hAnsi="Verdana"/>
+          <w:sz w:val="24"/>
+          <w:szCs w:val="24"/>
+        </w:rPr>
+        <w:t>url</w:t>
+      </w:r>
+      <w:proofErr w:type="spellEnd"/>
+      <w:r>
+        <w:rPr>
+          <w:rFonts w:ascii="Verdana" w:hAnsi="Verdana"/>
+          <w:sz w:val="24"/>
+          <w:szCs w:val="24"/>
+        </w:rPr>
+        <w:t xml:space="preserve"> como </w:t>
+      </w:r>
+      <w:r>
+        <w:rPr>
+          <w:rFonts w:ascii="Verdana" w:hAnsi="Verdana"/>
+          <w:sz w:val="24"/>
+          <w:szCs w:val="24"/>
+        </w:rPr>
+        <w:t>parâmetro.</w:t>
+      </w:r>
+    </w:p>
+    <w:p>
+      <w:pPr>
+        <w:rPr>
+          <w:rFonts w:ascii="Verdana" w:hAnsi="Verdana"/>
+          <w:sz w:val="24"/>
+          <w:szCs w:val="24"/>
+        </w:rPr>
+      </w:pPr>
+      <w:r>
+        <w:rPr>
+          <w:rFonts w:ascii="Verdana" w:hAnsi="Verdana"/>
+          <w:b/>
+          <w:bCs/>
+          <w:sz w:val="24"/>
+          <w:szCs w:val="24"/>
+        </w:rPr>
+        <w:t xml:space="preserve">O </w:t>
+      </w:r>
+      <w:proofErr w:type="spellStart"/>
+      <w:r>
+        <w:rPr>
+          <w:rFonts w:ascii="Verdana" w:hAnsi="Verdana"/>
+          <w:b/>
+          <w:bCs/>
+          <w:sz w:val="24"/>
+          <w:szCs w:val="24"/>
+        </w:rPr>
+        <w:t>fetch</w:t>
+      </w:r>
+      <w:proofErr w:type="spellEnd"/>
+      <w:r>
+        <w:rPr>
+          <w:rFonts w:ascii="Verdana" w:hAnsi="Verdana"/>
+          <w:b/>
+          <w:bCs/>
+          <w:sz w:val="24"/>
+          <w:szCs w:val="24"/>
+        </w:rPr>
+        <w:t>()</w:t>
+      </w:r>
+      <w:r>
+        <w:rPr>
+          <w:rFonts w:ascii="Verdana" w:hAnsi="Verdana"/>
+          <w:sz w:val="24"/>
+          <w:szCs w:val="24"/>
+        </w:rPr>
+        <w:t xml:space="preserve"> ele vai retornar uma </w:t>
+      </w:r>
+      <w:proofErr w:type="spellStart"/>
+      <w:r>
+        <w:rPr>
+          <w:rFonts w:ascii="Verdana" w:hAnsi="Verdana"/>
+          <w:sz w:val="24"/>
+          <w:szCs w:val="24"/>
+        </w:rPr>
+        <w:t>promisse</w:t>
+      </w:r>
+      <w:proofErr w:type="spellEnd"/>
+      <w:r>
+        <w:rPr>
+          <w:rFonts w:ascii="Verdana" w:hAnsi="Verdana"/>
+          <w:sz w:val="24"/>
+          <w:szCs w:val="24"/>
+        </w:rPr>
+        <w:t xml:space="preserve"> e essa </w:t>
+      </w:r>
+      <w:proofErr w:type="spellStart"/>
+      <w:r>
+        <w:rPr>
+          <w:rFonts w:ascii="Verdana" w:hAnsi="Verdana"/>
+          <w:sz w:val="24"/>
+          <w:szCs w:val="24"/>
+        </w:rPr>
+        <w:t>promisse</w:t>
+      </w:r>
+      <w:proofErr w:type="spellEnd"/>
+      <w:r>
+        <w:rPr>
+          <w:rFonts w:ascii="Verdana" w:hAnsi="Verdana"/>
+          <w:sz w:val="24"/>
+          <w:szCs w:val="24"/>
+        </w:rPr>
+        <w:t xml:space="preserve"> é importante para poder lidar com assincronismo no </w:t>
+      </w:r>
+      <w:proofErr w:type="spellStart"/>
+      <w:r>
+        <w:rPr>
+          <w:rFonts w:ascii="Verdana" w:hAnsi="Verdana"/>
+          <w:sz w:val="24"/>
+          <w:szCs w:val="24"/>
+        </w:rPr>
+        <w:t>js</w:t>
+      </w:r>
+      <w:proofErr w:type="spellEnd"/>
+      <w:r>
+        <w:rPr>
+          <w:rFonts w:ascii="Verdana" w:hAnsi="Verdana"/>
+          <w:sz w:val="24"/>
+          <w:szCs w:val="24"/>
+        </w:rPr>
+        <w:t>.</w:t>
+      </w:r>
+    </w:p>
+    <w:p>
+      <w:pPr>
+        <w:rPr>
+          <w:rFonts w:ascii="Verdana" w:hAnsi="Verdana"/>
+          <w:sz w:val="24"/>
+          <w:szCs w:val="24"/>
+        </w:rPr>
+      </w:pPr>
+      <w:proofErr w:type="spellStart"/>
+      <w:r>
+        <w:rPr>
+          <w:rFonts w:ascii="Verdana" w:hAnsi="Verdana"/>
+          <w:b/>
+          <w:bCs/>
+          <w:sz w:val="24"/>
+          <w:szCs w:val="24"/>
+        </w:rPr>
+        <w:t>Promisse</w:t>
+      </w:r>
+      <w:proofErr w:type="spellEnd"/>
+      <w:r>
+        <w:rPr>
+          <w:rFonts w:ascii="Verdana" w:hAnsi="Verdana"/>
+          <w:sz w:val="24"/>
+          <w:szCs w:val="24"/>
+        </w:rPr>
+        <w:t xml:space="preserve"> é uma interface que usamos em </w:t>
+      </w:r>
+      <w:proofErr w:type="spellStart"/>
+      <w:r>
+        <w:rPr>
+          <w:rFonts w:ascii="Verdana" w:hAnsi="Verdana"/>
+          <w:sz w:val="24"/>
+          <w:szCs w:val="24"/>
+        </w:rPr>
+        <w:t>js</w:t>
+      </w:r>
+      <w:proofErr w:type="spellEnd"/>
+      <w:r>
+        <w:rPr>
+          <w:rFonts w:ascii="Verdana" w:hAnsi="Verdana"/>
+          <w:sz w:val="24"/>
+          <w:szCs w:val="24"/>
+        </w:rPr>
+        <w:t xml:space="preserve"> muito importante e sempre que vamos usar assincronismo resolvemos através de </w:t>
+      </w:r>
+      <w:proofErr w:type="spellStart"/>
+      <w:r>
+        <w:rPr>
+          <w:rFonts w:ascii="Verdana" w:hAnsi="Verdana"/>
+          <w:sz w:val="24"/>
+          <w:szCs w:val="24"/>
+        </w:rPr>
+        <w:t>promisse</w:t>
+      </w:r>
+      <w:proofErr w:type="spellEnd"/>
+      <w:r>
+        <w:rPr>
+          <w:rFonts w:ascii="Verdana" w:hAnsi="Verdana"/>
+          <w:sz w:val="24"/>
+          <w:szCs w:val="24"/>
+        </w:rPr>
+        <w:t>.</w:t>
+      </w:r>
+    </w:p>
+    <w:p>
+      <w:pPr>
+        <w:rPr>
+          <w:rFonts w:ascii="Verdana" w:hAnsi="Verdana"/>
+          <w:sz w:val="24"/>
+          <w:szCs w:val="24"/>
+        </w:rPr>
+      </w:pPr>
+    </w:p>
+    <w:p>
+      <w:pPr>
+        <w:rPr>
+          <w:rFonts w:ascii="Verdana" w:hAnsi="Verdana"/>
+          <w:sz w:val="24"/>
+          <w:szCs w:val="24"/>
+        </w:rPr>
+      </w:pPr>
+      <w:proofErr w:type="spellStart"/>
+      <w:r>
+        <w:rPr>
+          <w:rFonts w:ascii="Verdana" w:hAnsi="Verdana"/>
+          <w:b/>
+          <w:bCs/>
           <w:sz w:val="24"/>
           <w:szCs w:val="24"/>
         </w:rPr>
@@ -3906,40 +4317,105 @@
           <w:t>https://pokeapi.co/api/v2/pokemon/ditto</w:t>
         </w:r>
       </w:hyperlink>
-    </w:p>
-    <w:p>
-      <w:pPr>
-        <w:rPr>
-          <w:rFonts w:ascii="Verdana" w:hAnsi="Verdana"/>
-          <w:sz w:val="24"/>
-          <w:szCs w:val="24"/>
-        </w:rPr>
-      </w:pPr>
-      <w:proofErr w:type="spellStart"/>
-      <w:r>
-        <w:rPr>
-          <w:rFonts w:ascii="Verdana" w:hAnsi="Verdana"/>
-          <w:sz w:val="24"/>
-          <w:szCs w:val="24"/>
-        </w:rPr>
-        <w:t>Endpoint</w:t>
-      </w:r>
-      <w:proofErr w:type="spellEnd"/>
-      <w:r>
-        <w:rPr>
-          <w:rFonts w:ascii="Verdana" w:hAnsi="Verdana"/>
-          <w:sz w:val="24"/>
-          <w:szCs w:val="24"/>
-        </w:rPr>
-        <w:t xml:space="preserve"> que usamos na aula </w:t>
-      </w:r>
-      <w:r>
-        <w:rPr>
-          <w:rFonts w:ascii="Verdana" w:hAnsi="Verdana"/>
-          <w:sz w:val="24"/>
-          <w:szCs w:val="24"/>
-        </w:rPr>
-        <w:t xml:space="preserve">é a URL </w:t>
+      <w:r>
+        <w:rPr>
+          <w:rFonts w:ascii="Verdana" w:hAnsi="Verdana"/>
+          <w:sz w:val="24"/>
+          <w:szCs w:val="24"/>
+        </w:rPr>
+        <w:t xml:space="preserve"> e essa </w:t>
+      </w:r>
+      <w:proofErr w:type="spellStart"/>
+      <w:r>
+        <w:rPr>
+          <w:rFonts w:ascii="Verdana" w:hAnsi="Verdana"/>
+          <w:sz w:val="24"/>
+          <w:szCs w:val="24"/>
+        </w:rPr>
+        <w:t>endpoint</w:t>
+      </w:r>
+      <w:proofErr w:type="spellEnd"/>
+      <w:r>
+        <w:rPr>
+          <w:rFonts w:ascii="Verdana" w:hAnsi="Verdana"/>
+          <w:sz w:val="24"/>
+          <w:szCs w:val="24"/>
+        </w:rPr>
+        <w:t xml:space="preserve"> me retorna um pokémon em especifico (</w:t>
+      </w:r>
+      <w:proofErr w:type="spellStart"/>
+      <w:r>
+        <w:rPr>
+          <w:rFonts w:ascii="Verdana" w:hAnsi="Verdana"/>
+          <w:sz w:val="24"/>
+          <w:szCs w:val="24"/>
+        </w:rPr>
+        <w:t>ditto</w:t>
+      </w:r>
+      <w:proofErr w:type="spellEnd"/>
+      <w:r>
+        <w:rPr>
+          <w:rFonts w:ascii="Verdana" w:hAnsi="Verdana"/>
+          <w:sz w:val="24"/>
+          <w:szCs w:val="24"/>
+        </w:rPr>
+        <w:t>).</w:t>
+      </w:r>
+    </w:p>
+    <w:p>
+      <w:pPr>
+        <w:rPr>
+          <w:rFonts w:ascii="Verdana" w:hAnsi="Verdana"/>
+          <w:sz w:val="24"/>
+          <w:szCs w:val="24"/>
+        </w:rPr>
+      </w:pPr>
+    </w:p>
+    <w:p>
+      <w:pPr>
+        <w:rPr>
+          <w:rFonts w:ascii="Verdana" w:hAnsi="Verdana"/>
+          <w:sz w:val="24"/>
+          <w:szCs w:val="24"/>
+        </w:rPr>
+      </w:pPr>
+      <w:r>
+        <w:rPr>
+          <w:rFonts w:ascii="Verdana" w:hAnsi="Verdana"/>
+          <w:b/>
+          <w:bCs/>
+          <w:sz w:val="24"/>
+          <w:szCs w:val="24"/>
+        </w:rPr>
+        <w:t>E</w:t>
+      </w:r>
+      <w:r>
+        <w:rPr>
+          <w:rFonts w:ascii="Verdana" w:hAnsi="Verdana"/>
+          <w:sz w:val="24"/>
+          <w:szCs w:val="24"/>
+        </w:rPr>
+        <w:t xml:space="preserve">ssa </w:t>
+      </w:r>
+      <w:proofErr w:type="spellStart"/>
+      <w:r>
+        <w:rPr>
+          <w:rFonts w:ascii="Verdana" w:hAnsi="Verdana"/>
+          <w:b/>
+          <w:bCs/>
+          <w:sz w:val="24"/>
+          <w:szCs w:val="24"/>
+        </w:rPr>
+        <w:t>endpoint</w:t>
+      </w:r>
+      <w:proofErr w:type="spellEnd"/>
+      <w:r>
+        <w:rPr>
+          <w:rFonts w:ascii="Verdana" w:hAnsi="Verdana"/>
+          <w:sz w:val="24"/>
+          <w:szCs w:val="24"/>
+        </w:rPr>
+        <w:t xml:space="preserve"> me dá a lista com os primeiros pokémons </w:t>
       </w:r>
       <w:hyperlink r:id="rId9" w:history="1">
         <w:r>
@@ -3961,6 +4437,15 @@
           <w:szCs w:val="24"/>
         </w:rPr>
       </w:pPr>
+    </w:p>
+    <w:p>
+      <w:pPr>
+        <w:rPr>
+          <w:rFonts w:ascii="Verdana" w:hAnsi="Verdana"/>
+          <w:sz w:val="24"/>
+          <w:szCs w:val="24"/>
+        </w:rPr>
+      </w:pPr>
       <w:r>
         <w:rPr>
           <w:rFonts w:ascii="Verdana" w:hAnsi="Verdana"/>
@@ -4275,15 +4760,20 @@
       <w:r>
         <w:rPr>
           <w:rFonts w:ascii="Verdana" w:hAnsi="Verdana"/>
-          <w:sz w:val="24"/>
-          <w:szCs w:val="24"/>
-        </w:rPr>
+          <w:b/>
+          <w:bCs/>
+          <w:sz w:val="24"/>
+          <w:szCs w:val="24"/>
+        </w:rPr>
+        <w:lastRenderedPageBreak/>
         <w:t xml:space="preserve">A interface de uma </w:t>
       </w:r>
       <w:proofErr w:type="spellStart"/>
       <w:r>
         <w:rPr>
           <w:rFonts w:ascii="Verdana" w:hAnsi="Verdana"/>
+          <w:b/>
+          <w:bCs/>
           <w:sz w:val="24"/>
           <w:szCs w:val="24"/>
         </w:rPr>
@@ -4383,6 +4873,8 @@
       <w:r>
         <w:rPr>
           <w:rFonts w:ascii="Verdana" w:hAnsi="Verdana"/>
+          <w:b/>
+          <w:bCs/>
           <w:sz w:val="24"/>
           <w:szCs w:val="24"/>
         </w:rPr>
@@ -4392,6 +4884,8 @@
       <w:r>
         <w:rPr>
           <w:rFonts w:ascii="Verdana" w:hAnsi="Verdana"/>
+          <w:b/>
+          <w:bCs/>
           <w:sz w:val="24"/>
           <w:szCs w:val="24"/>
         </w:rPr>
@@ -4515,6 +5009,8 @@
       <w:r>
         <w:rPr>
           <w:rFonts w:ascii="Verdana" w:hAnsi="Verdana"/>
+          <w:b/>
+          <w:bCs/>
           <w:sz w:val="24"/>
           <w:szCs w:val="24"/>
         </w:rPr>
@@ -4524,6 +5020,8 @@
       <w:r>
         <w:rPr>
           <w:rFonts w:ascii="Verdana" w:hAnsi="Verdana"/>
+          <w:b/>
+          <w:bCs/>
           <w:sz w:val="24"/>
           <w:szCs w:val="24"/>
         </w:rPr>
@@ -4533,10 +5031,20 @@
       <w:r>
         <w:rPr>
           <w:rFonts w:ascii="Verdana" w:hAnsi="Verdana"/>
-          <w:sz w:val="24"/>
-          <w:szCs w:val="24"/>
-        </w:rPr>
-        <w:t xml:space="preserve"> (=&gt;) é uma sintaxe reduzida em definição de uma função.</w:t>
+          <w:b/>
+          <w:bCs/>
+          <w:sz w:val="24"/>
+          <w:szCs w:val="24"/>
+        </w:rPr>
+        <w:t xml:space="preserve"> (=&gt;)</w:t>
+      </w:r>
+      <w:r>
+        <w:rPr>
+          <w:rFonts w:ascii="Verdana" w:hAnsi="Verdana"/>
+          <w:sz w:val="24"/>
+          <w:szCs w:val="24"/>
+        </w:rPr>
+        <w:t xml:space="preserve"> é uma sintaxe reduzida em definição de uma função.</w:t>
       </w:r>
       <w:r>
         <w:rPr>
@@ -4752,351 +5260,369 @@
           <w:sz w:val="24"/>
           <w:szCs w:val="24"/>
         </w:rPr>
+        <w:t>Aula separando o consumo da API da manipulação da HTML</w:t>
+      </w:r>
+    </w:p>
+    <w:p>
+      <w:pPr>
+        <w:ind w:firstLine="708"/>
+        <w:rPr>
+          <w:rFonts w:ascii="Verdana" w:hAnsi="Verdana"/>
+          <w:sz w:val="24"/>
+          <w:szCs w:val="24"/>
+        </w:rPr>
+      </w:pPr>
+      <w:r>
+        <w:rPr>
+          <w:rFonts w:ascii="Verdana" w:hAnsi="Verdana"/>
+          <w:sz w:val="24"/>
+          <w:szCs w:val="24"/>
+        </w:rPr>
+        <w:t>Separar os códigos de consumo de api e códigos de manipulação de html em arquivos separados.</w:t>
+      </w:r>
+    </w:p>
+    <w:p>
+      <w:pPr>
+        <w:ind w:firstLine="708"/>
+        <w:rPr>
+          <w:rFonts w:ascii="Verdana" w:hAnsi="Verdana"/>
+          <w:sz w:val="24"/>
+          <w:szCs w:val="24"/>
+        </w:rPr>
+      </w:pPr>
+      <w:r>
+        <w:rPr>
+          <w:rFonts w:ascii="Verdana" w:hAnsi="Verdana"/>
+          <w:b/>
+          <w:bCs/>
+          <w:sz w:val="24"/>
+          <w:szCs w:val="24"/>
+        </w:rPr>
+        <w:t xml:space="preserve">O </w:t>
+      </w:r>
+      <w:proofErr w:type="spellStart"/>
+      <w:r>
+        <w:rPr>
+          <w:rFonts w:ascii="Verdana" w:hAnsi="Verdana"/>
+          <w:b/>
+          <w:bCs/>
+          <w:sz w:val="24"/>
+          <w:szCs w:val="24"/>
+        </w:rPr>
+        <w:t>map</w:t>
+      </w:r>
+      <w:proofErr w:type="spellEnd"/>
+      <w:r>
+        <w:rPr>
+          <w:rFonts w:ascii="Verdana" w:hAnsi="Verdana"/>
+          <w:sz w:val="24"/>
+          <w:szCs w:val="24"/>
+        </w:rPr>
+        <w:t xml:space="preserve"> é uma função auxiliar que nos ajuda a manipular listas. Essa função vai transformar um elemento em outro elemento.</w:t>
+      </w:r>
+    </w:p>
+    <w:p>
+      <w:pPr>
+        <w:rPr>
+          <w:rFonts w:ascii="Verdana" w:hAnsi="Verdana"/>
+          <w:sz w:val="24"/>
+          <w:szCs w:val="24"/>
+        </w:rPr>
+      </w:pPr>
+    </w:p>
+    <w:p>
+      <w:pPr>
+        <w:rPr>
+          <w:rFonts w:ascii="Verdana" w:hAnsi="Verdana"/>
+          <w:b/>
+          <w:bCs/>
+          <w:sz w:val="24"/>
+          <w:szCs w:val="24"/>
+        </w:rPr>
+      </w:pPr>
+      <w:r>
+        <w:rPr>
+          <w:rFonts w:ascii="Verdana" w:hAnsi="Verdana"/>
+          <w:b/>
+          <w:bCs/>
+          <w:sz w:val="24"/>
+          <w:szCs w:val="24"/>
+        </w:rPr>
+        <w:t xml:space="preserve">Aula </w:t>
+      </w:r>
+      <w:r>
+        <w:rPr>
+          <w:rFonts w:ascii="Verdana" w:hAnsi="Verdana"/>
+          <w:b/>
+          <w:bCs/>
+          <w:sz w:val="24"/>
+          <w:szCs w:val="24"/>
+        </w:rPr>
+        <w:t xml:space="preserve">utilizando a função </w:t>
+      </w:r>
+      <w:proofErr w:type="spellStart"/>
+      <w:r>
+        <w:rPr>
+          <w:rFonts w:ascii="Verdana" w:hAnsi="Verdana"/>
+          <w:b/>
+          <w:bCs/>
+          <w:sz w:val="24"/>
+          <w:szCs w:val="24"/>
+        </w:rPr>
+        <w:t>map</w:t>
+      </w:r>
+      <w:proofErr w:type="spellEnd"/>
+      <w:r>
+        <w:rPr>
+          <w:rFonts w:ascii="Verdana" w:hAnsi="Verdana"/>
+          <w:b/>
+          <w:bCs/>
+          <w:sz w:val="24"/>
+          <w:szCs w:val="24"/>
+        </w:rPr>
+        <w:t xml:space="preserve"> para diminuir a verbosidade do nosso código</w:t>
+      </w:r>
+    </w:p>
+    <w:p>
+      <w:pPr>
+        <w:ind w:firstLine="708"/>
+        <w:rPr>
+          <w:rFonts w:ascii="Verdana" w:hAnsi="Verdana"/>
+          <w:sz w:val="24"/>
+          <w:szCs w:val="24"/>
+        </w:rPr>
+      </w:pPr>
+      <w:r>
+        <w:rPr>
+          <w:rFonts w:ascii="Verdana" w:hAnsi="Verdana"/>
+          <w:b/>
+          <w:bCs/>
+          <w:sz w:val="24"/>
+          <w:szCs w:val="24"/>
+        </w:rPr>
+        <w:t>A função .</w:t>
+      </w:r>
+      <w:proofErr w:type="spellStart"/>
+      <w:r>
+        <w:rPr>
+          <w:rFonts w:ascii="Verdana" w:hAnsi="Verdana"/>
+          <w:b/>
+          <w:bCs/>
+          <w:sz w:val="24"/>
+          <w:szCs w:val="24"/>
+        </w:rPr>
+        <w:t>join</w:t>
+      </w:r>
+      <w:proofErr w:type="spellEnd"/>
+      <w:r>
+        <w:rPr>
+          <w:rFonts w:ascii="Verdana" w:hAnsi="Verdana"/>
+          <w:b/>
+          <w:bCs/>
+          <w:sz w:val="24"/>
+          <w:szCs w:val="24"/>
+        </w:rPr>
+        <w:t>()</w:t>
+      </w:r>
+      <w:r>
+        <w:rPr>
+          <w:rFonts w:ascii="Verdana" w:hAnsi="Verdana"/>
+          <w:sz w:val="24"/>
+          <w:szCs w:val="24"/>
+        </w:rPr>
+        <w:t xml:space="preserve"> vai juntar todos os elementos da minha lista em uma string com o separador que eu passar dentro dos parênteses do </w:t>
+      </w:r>
+      <w:proofErr w:type="spellStart"/>
+      <w:r>
+        <w:rPr>
+          <w:rFonts w:ascii="Verdana" w:hAnsi="Verdana"/>
+          <w:sz w:val="24"/>
+          <w:szCs w:val="24"/>
+        </w:rPr>
+        <w:t>join</w:t>
+      </w:r>
+      <w:proofErr w:type="spellEnd"/>
+      <w:r>
+        <w:rPr>
+          <w:rFonts w:ascii="Verdana" w:hAnsi="Verdana"/>
+          <w:sz w:val="24"/>
+          <w:szCs w:val="24"/>
+        </w:rPr>
+        <w:t>.</w:t>
+      </w:r>
+    </w:p>
+    <w:p>
+      <w:pPr>
+        <w:rPr>
+          <w:rFonts w:ascii="Verdana" w:hAnsi="Verdana"/>
+          <w:sz w:val="24"/>
+          <w:szCs w:val="24"/>
+        </w:rPr>
+      </w:pPr>
+    </w:p>
+    <w:p>
+      <w:pPr>
+        <w:rPr>
+          <w:rFonts w:ascii="Verdana" w:hAnsi="Verdana"/>
+          <w:b/>
+          <w:bCs/>
+          <w:sz w:val="24"/>
+          <w:szCs w:val="24"/>
+        </w:rPr>
+      </w:pPr>
+      <w:r>
+        <w:rPr>
+          <w:rFonts w:ascii="Verdana" w:hAnsi="Verdana"/>
+          <w:b/>
+          <w:bCs/>
+          <w:sz w:val="24"/>
+          <w:szCs w:val="24"/>
+        </w:rPr>
+        <w:t xml:space="preserve">Aula </w:t>
+      </w:r>
+      <w:r>
+        <w:rPr>
+          <w:rFonts w:ascii="Verdana" w:hAnsi="Verdana"/>
+          <w:b/>
+          <w:bCs/>
+          <w:sz w:val="24"/>
+          <w:szCs w:val="24"/>
+        </w:rPr>
+        <w:t>revisando o nosso código e entendendo os próximos passos</w:t>
+      </w:r>
+    </w:p>
+    <w:p>
+      <w:pPr>
+        <w:rPr>
+          <w:rFonts w:ascii="Verdana" w:hAnsi="Verdana"/>
+          <w:sz w:val="24"/>
+          <w:szCs w:val="24"/>
+        </w:rPr>
+      </w:pPr>
+    </w:p>
+    <w:p>
+      <w:pPr>
+        <w:rPr>
+          <w:rFonts w:ascii="Verdana" w:hAnsi="Verdana"/>
+          <w:b/>
+          <w:bCs/>
+          <w:sz w:val="24"/>
+          <w:szCs w:val="24"/>
+        </w:rPr>
+      </w:pPr>
+      <w:r>
+        <w:rPr>
+          <w:rFonts w:ascii="Verdana" w:hAnsi="Verdana"/>
+          <w:b/>
+          <w:bCs/>
+          <w:sz w:val="24"/>
+          <w:szCs w:val="24"/>
+        </w:rPr>
+        <w:t xml:space="preserve">Aula </w:t>
+      </w:r>
+      <w:r>
+        <w:rPr>
+          <w:rFonts w:ascii="Verdana" w:hAnsi="Verdana"/>
+          <w:b/>
+          <w:bCs/>
+          <w:sz w:val="24"/>
+          <w:szCs w:val="24"/>
+        </w:rPr>
+        <w:t>manipulando múltiplas requisições em paralelo</w:t>
+      </w:r>
+    </w:p>
+    <w:p>
+      <w:pPr>
+        <w:rPr>
+          <w:rFonts w:ascii="Verdana" w:hAnsi="Verdana"/>
+          <w:sz w:val="24"/>
+          <w:szCs w:val="24"/>
+        </w:rPr>
+      </w:pPr>
+    </w:p>
+    <w:p>
+      <w:pPr>
+        <w:rPr>
+          <w:rFonts w:ascii="Verdana" w:hAnsi="Verdana"/>
+          <w:b/>
+          <w:bCs/>
+          <w:sz w:val="24"/>
+          <w:szCs w:val="24"/>
+        </w:rPr>
+      </w:pPr>
+      <w:r>
+        <w:rPr>
+          <w:rFonts w:ascii="Verdana" w:hAnsi="Verdana"/>
+          <w:b/>
+          <w:bCs/>
+          <w:sz w:val="24"/>
+          <w:szCs w:val="24"/>
+        </w:rPr>
+        <w:t xml:space="preserve">Aula </w:t>
+      </w:r>
+      <w:r>
+        <w:rPr>
+          <w:rFonts w:ascii="Verdana" w:hAnsi="Verdana"/>
+          <w:b/>
+          <w:bCs/>
+          <w:sz w:val="24"/>
+          <w:szCs w:val="24"/>
+        </w:rPr>
+        <w:t xml:space="preserve">convertendo o modelo do </w:t>
+      </w:r>
+      <w:proofErr w:type="spellStart"/>
+      <w:r>
+        <w:rPr>
+          <w:rFonts w:ascii="Verdana" w:hAnsi="Verdana"/>
+          <w:b/>
+          <w:bCs/>
+          <w:sz w:val="24"/>
+          <w:szCs w:val="24"/>
+        </w:rPr>
+        <w:t>pokeAPI</w:t>
+      </w:r>
+      <w:proofErr w:type="spellEnd"/>
+      <w:r>
+        <w:rPr>
+          <w:rFonts w:ascii="Verdana" w:hAnsi="Verdana"/>
+          <w:b/>
+          <w:bCs/>
+          <w:sz w:val="24"/>
+          <w:szCs w:val="24"/>
+        </w:rPr>
+        <w:t xml:space="preserve"> para nosso modelo</w:t>
+      </w:r>
+    </w:p>
+    <w:p>
+      <w:pPr>
+        <w:rPr>
+          <w:rFonts w:ascii="Verdana" w:hAnsi="Verdana"/>
+          <w:b/>
+          <w:bCs/>
+          <w:sz w:val="24"/>
+          <w:szCs w:val="24"/>
+        </w:rPr>
+      </w:pPr>
+    </w:p>
+    <w:p>
+      <w:pPr>
+        <w:rPr>
+          <w:rFonts w:ascii="Verdana" w:hAnsi="Verdana"/>
+          <w:b/>
+          <w:bCs/>
+          <w:sz w:val="24"/>
+          <w:szCs w:val="24"/>
+        </w:rPr>
+      </w:pPr>
+      <w:r>
+        <w:rPr>
+          <w:rFonts w:ascii="Verdana" w:hAnsi="Verdana"/>
+          <w:b/>
+          <w:bCs/>
+          <w:sz w:val="24"/>
+          <w:szCs w:val="24"/>
+        </w:rPr>
         <w:lastRenderedPageBreak/>
-        <w:t>Aula separando o consumo da API da manipulação da HTML</w:t>
-      </w:r>
-    </w:p>
-    <w:p>
-      <w:pPr>
-        <w:ind w:firstLine="708"/>
-        <w:rPr>
-          <w:rFonts w:ascii="Verdana" w:hAnsi="Verdana"/>
-          <w:sz w:val="24"/>
-          <w:szCs w:val="24"/>
-        </w:rPr>
-      </w:pPr>
-      <w:r>
-        <w:rPr>
-          <w:rFonts w:ascii="Verdana" w:hAnsi="Verdana"/>
-          <w:sz w:val="24"/>
-          <w:szCs w:val="24"/>
-        </w:rPr>
-        <w:t>Separar os códigos de consumo de api e códigos de manipulação de html em arquivos separados.</w:t>
-      </w:r>
-    </w:p>
-    <w:p>
-      <w:pPr>
-        <w:ind w:firstLine="708"/>
-        <w:rPr>
-          <w:rFonts w:ascii="Verdana" w:hAnsi="Verdana"/>
-          <w:sz w:val="24"/>
-          <w:szCs w:val="24"/>
-        </w:rPr>
-      </w:pPr>
-      <w:r>
-        <w:rPr>
-          <w:rFonts w:ascii="Verdana" w:hAnsi="Verdana"/>
-          <w:sz w:val="24"/>
-          <w:szCs w:val="24"/>
-        </w:rPr>
-        <w:t xml:space="preserve">O </w:t>
-      </w:r>
-      <w:proofErr w:type="spellStart"/>
-      <w:r>
-        <w:rPr>
-          <w:rFonts w:ascii="Verdana" w:hAnsi="Verdana"/>
-          <w:sz w:val="24"/>
-          <w:szCs w:val="24"/>
-        </w:rPr>
-        <w:t>map</w:t>
-      </w:r>
-      <w:proofErr w:type="spellEnd"/>
-      <w:r>
-        <w:rPr>
-          <w:rFonts w:ascii="Verdana" w:hAnsi="Verdana"/>
-          <w:sz w:val="24"/>
-          <w:szCs w:val="24"/>
-        </w:rPr>
-        <w:t xml:space="preserve"> é uma função auxiliar que nos ajuda a manipular listas. Essa função vai transformar um elemento em outro elemento.</w:t>
-      </w:r>
-    </w:p>
-    <w:p>
-      <w:pPr>
-        <w:rPr>
-          <w:rFonts w:ascii="Verdana" w:hAnsi="Verdana"/>
-          <w:sz w:val="24"/>
-          <w:szCs w:val="24"/>
-        </w:rPr>
-      </w:pPr>
-    </w:p>
-    <w:p>
-      <w:pPr>
-        <w:rPr>
-          <w:rFonts w:ascii="Verdana" w:hAnsi="Verdana"/>
-          <w:b/>
-          <w:bCs/>
-          <w:sz w:val="24"/>
-          <w:szCs w:val="24"/>
-        </w:rPr>
-      </w:pPr>
-      <w:r>
-        <w:rPr>
-          <w:rFonts w:ascii="Verdana" w:hAnsi="Verdana"/>
-          <w:b/>
-          <w:bCs/>
-          <w:sz w:val="24"/>
-          <w:szCs w:val="24"/>
-        </w:rPr>
-        <w:t xml:space="preserve">Aula </w:t>
-      </w:r>
-      <w:r>
-        <w:rPr>
-          <w:rFonts w:ascii="Verdana" w:hAnsi="Verdana"/>
-          <w:b/>
-          <w:bCs/>
-          <w:sz w:val="24"/>
-          <w:szCs w:val="24"/>
-        </w:rPr>
-        <w:t xml:space="preserve">utilizando a função </w:t>
-      </w:r>
-      <w:proofErr w:type="spellStart"/>
-      <w:r>
-        <w:rPr>
-          <w:rFonts w:ascii="Verdana" w:hAnsi="Verdana"/>
-          <w:b/>
-          <w:bCs/>
-          <w:sz w:val="24"/>
-          <w:szCs w:val="24"/>
-        </w:rPr>
-        <w:t>map</w:t>
-      </w:r>
-      <w:proofErr w:type="spellEnd"/>
-      <w:r>
-        <w:rPr>
-          <w:rFonts w:ascii="Verdana" w:hAnsi="Verdana"/>
-          <w:b/>
-          <w:bCs/>
-          <w:sz w:val="24"/>
-          <w:szCs w:val="24"/>
-        </w:rPr>
-        <w:t xml:space="preserve"> para diminuir a verbosidade do nosso código</w:t>
-      </w:r>
-    </w:p>
-    <w:p>
-      <w:pPr>
-        <w:ind w:firstLine="708"/>
-        <w:rPr>
-          <w:rFonts w:ascii="Verdana" w:hAnsi="Verdana"/>
-          <w:sz w:val="24"/>
-          <w:szCs w:val="24"/>
-        </w:rPr>
-      </w:pPr>
-      <w:r>
-        <w:rPr>
-          <w:rFonts w:ascii="Verdana" w:hAnsi="Verdana"/>
-          <w:sz w:val="24"/>
-          <w:szCs w:val="24"/>
-        </w:rPr>
-        <w:t>A função .</w:t>
-      </w:r>
-      <w:proofErr w:type="spellStart"/>
-      <w:r>
-        <w:rPr>
-          <w:rFonts w:ascii="Verdana" w:hAnsi="Verdana"/>
-          <w:sz w:val="24"/>
-          <w:szCs w:val="24"/>
-        </w:rPr>
-        <w:t>join</w:t>
-      </w:r>
-      <w:proofErr w:type="spellEnd"/>
-      <w:r>
-        <w:rPr>
-          <w:rFonts w:ascii="Verdana" w:hAnsi="Verdana"/>
-          <w:sz w:val="24"/>
-          <w:szCs w:val="24"/>
-        </w:rPr>
-        <w:t xml:space="preserve">() vai juntar todos os elementos da minha lista em uma string com o separador que eu passar dentro dos parênteses do </w:t>
-      </w:r>
-      <w:proofErr w:type="spellStart"/>
-      <w:r>
-        <w:rPr>
-          <w:rFonts w:ascii="Verdana" w:hAnsi="Verdana"/>
-          <w:sz w:val="24"/>
-          <w:szCs w:val="24"/>
-        </w:rPr>
-        <w:t>join</w:t>
-      </w:r>
-      <w:proofErr w:type="spellEnd"/>
-      <w:r>
-        <w:rPr>
-          <w:rFonts w:ascii="Verdana" w:hAnsi="Verdana"/>
-          <w:sz w:val="24"/>
-          <w:szCs w:val="24"/>
-        </w:rPr>
-        <w:t>.</w:t>
-      </w:r>
-    </w:p>
-    <w:p>
-      <w:pPr>
-        <w:rPr>
-          <w:rFonts w:ascii="Verdana" w:hAnsi="Verdana"/>
-          <w:sz w:val="24"/>
-          <w:szCs w:val="24"/>
-        </w:rPr>
-      </w:pPr>
-    </w:p>
-    <w:p>
-      <w:pPr>
-        <w:rPr>
-          <w:rFonts w:ascii="Verdana" w:hAnsi="Verdana"/>
-          <w:b/>
-          <w:bCs/>
-          <w:sz w:val="24"/>
-          <w:szCs w:val="24"/>
-        </w:rPr>
-      </w:pPr>
-      <w:r>
-        <w:rPr>
-          <w:rFonts w:ascii="Verdana" w:hAnsi="Verdana"/>
-          <w:b/>
-          <w:bCs/>
-          <w:sz w:val="24"/>
-          <w:szCs w:val="24"/>
-        </w:rPr>
-        <w:t xml:space="preserve">Aula </w:t>
-      </w:r>
-      <w:r>
-        <w:rPr>
-          <w:rFonts w:ascii="Verdana" w:hAnsi="Verdana"/>
-          <w:b/>
-          <w:bCs/>
-          <w:sz w:val="24"/>
-          <w:szCs w:val="24"/>
-        </w:rPr>
-        <w:t>revisando o nosso código e entendendo os próximos passos</w:t>
-      </w:r>
-    </w:p>
-    <w:p>
-      <w:pPr>
-        <w:rPr>
-          <w:rFonts w:ascii="Verdana" w:hAnsi="Verdana"/>
-          <w:sz w:val="24"/>
-          <w:szCs w:val="24"/>
-        </w:rPr>
-      </w:pPr>
-    </w:p>
-    <w:p>
-      <w:pPr>
-        <w:rPr>
-          <w:rFonts w:ascii="Verdana" w:hAnsi="Verdana"/>
-          <w:b/>
-          <w:bCs/>
-          <w:sz w:val="24"/>
-          <w:szCs w:val="24"/>
-        </w:rPr>
-      </w:pPr>
-      <w:r>
-        <w:rPr>
-          <w:rFonts w:ascii="Verdana" w:hAnsi="Verdana"/>
-          <w:b/>
-          <w:bCs/>
-          <w:sz w:val="24"/>
-          <w:szCs w:val="24"/>
-        </w:rPr>
-        <w:t xml:space="preserve">Aula </w:t>
-      </w:r>
-      <w:r>
-        <w:rPr>
-          <w:rFonts w:ascii="Verdana" w:hAnsi="Verdana"/>
-          <w:b/>
-          <w:bCs/>
-          <w:sz w:val="24"/>
-          <w:szCs w:val="24"/>
-        </w:rPr>
-        <w:t>manipulando múltiplas requisições em paralelo</w:t>
-      </w:r>
-    </w:p>
-    <w:p>
-      <w:pPr>
-        <w:rPr>
-          <w:rFonts w:ascii="Verdana" w:hAnsi="Verdana"/>
-          <w:sz w:val="24"/>
-          <w:szCs w:val="24"/>
-        </w:rPr>
-      </w:pPr>
-    </w:p>
-    <w:p>
-      <w:pPr>
-        <w:rPr>
-          <w:rFonts w:ascii="Verdana" w:hAnsi="Verdana"/>
-          <w:b/>
-          <w:bCs/>
-          <w:sz w:val="24"/>
-          <w:szCs w:val="24"/>
-        </w:rPr>
-      </w:pPr>
-      <w:r>
-        <w:rPr>
-          <w:rFonts w:ascii="Verdana" w:hAnsi="Verdana"/>
-          <w:b/>
-          <w:bCs/>
-          <w:sz w:val="24"/>
-          <w:szCs w:val="24"/>
-        </w:rPr>
-        <w:t xml:space="preserve">Aula </w:t>
-      </w:r>
-      <w:r>
-        <w:rPr>
-          <w:rFonts w:ascii="Verdana" w:hAnsi="Verdana"/>
-          <w:b/>
-          <w:bCs/>
-          <w:sz w:val="24"/>
-          <w:szCs w:val="24"/>
-        </w:rPr>
-        <w:t xml:space="preserve">convertendo o modelo do </w:t>
-      </w:r>
-      <w:proofErr w:type="spellStart"/>
-      <w:r>
-        <w:rPr>
-          <w:rFonts w:ascii="Verdana" w:hAnsi="Verdana"/>
-          <w:b/>
-          <w:bCs/>
-          <w:sz w:val="24"/>
-          <w:szCs w:val="24"/>
-        </w:rPr>
-        <w:t>pokeAPI</w:t>
-      </w:r>
-      <w:proofErr w:type="spellEnd"/>
-      <w:r>
-        <w:rPr>
-          <w:rFonts w:ascii="Verdana" w:hAnsi="Verdana"/>
-          <w:b/>
-          <w:bCs/>
-          <w:sz w:val="24"/>
-          <w:szCs w:val="24"/>
-        </w:rPr>
-        <w:t xml:space="preserve"> para nosso modelo</w:t>
-      </w:r>
-    </w:p>
-    <w:p>
-      <w:pPr>
-        <w:rPr>
-          <w:rFonts w:ascii="Verdana" w:hAnsi="Verdana"/>
-          <w:b/>
-          <w:bCs/>
-          <w:sz w:val="24"/>
-          <w:szCs w:val="24"/>
-        </w:rPr>
-      </w:pPr>
-    </w:p>
-    <w:p>
-      <w:pPr>
-        <w:rPr>
-          <w:rFonts w:ascii="Verdana" w:hAnsi="Verdana"/>
-          <w:b/>
-          <w:bCs/>
-          <w:sz w:val="24"/>
-          <w:szCs w:val="24"/>
-        </w:rPr>
-      </w:pPr>
-      <w:r>
-        <w:rPr>
-          <w:rFonts w:ascii="Verdana" w:hAnsi="Verdana"/>
-          <w:b/>
-          <w:bCs/>
-          <w:sz w:val="24"/>
-          <w:szCs w:val="24"/>
-        </w:rPr>
         <w:t xml:space="preserve">Aula </w:t>
       </w:r>
       <w:r>

</xml_diff>